<commit_message>
added a link to Diana's repo
</commit_message>
<xml_diff>
--- a/docs/Metadata/R_Packages_Cited.docx
+++ b/docs/Metadata/R_Packages_Cited.docx
@@ -270,6 +270,21 @@
         </w:rPr>
         <w:t>.</w:t>
       </w:r>
+      <w:r>
+        <w:rPr>
+          <w:rFonts w:ascii="Times New Roman" w:eastAsia="Times New Roman" w:hAnsi="Times New Roman" w:cs="Times New Roman"/>
+        </w:rPr>
+        <w:t xml:space="preserve"> </w:t>
+      </w:r>
+      <w:hyperlink r:id="rId7" w:history="1">
+        <w:r>
+          <w:rPr>
+            <w:rStyle w:val="Hyperlink"/>
+            <w:rFonts w:ascii="Times New Roman" w:eastAsia="Times New Roman" w:hAnsi="Times New Roman" w:cs="Times New Roman"/>
+          </w:rPr>
+          <w:t>https://github.com/DianaDishman-NOAA/NMFSResPermits</w:t>
+        </w:r>
+      </w:hyperlink>
     </w:p>
     <w:p>
       <w:pPr>
@@ -309,7 +324,7 @@
         </w:rPr>
         <w:t xml:space="preserve">. </w:t>
       </w:r>
-      <w:hyperlink r:id="rId7" w:history="1">
+      <w:hyperlink r:id="rId8" w:history="1">
         <w:r>
           <w:rPr>
             <w:rFonts w:ascii="Times New Roman" w:eastAsia="Times New Roman" w:hAnsi="Times New Roman" w:cs="Times New Roman"/>
@@ -358,7 +373,7 @@
         </w:rPr>
         <w:t xml:space="preserve">. </w:t>
       </w:r>
-      <w:hyperlink r:id="rId8" w:history="1">
+      <w:hyperlink r:id="rId9" w:history="1">
         <w:r>
           <w:rPr>
             <w:rFonts w:ascii="Times New Roman" w:eastAsia="Times New Roman" w:hAnsi="Times New Roman" w:cs="Times New Roman"/>
@@ -425,7 +440,7 @@
         </w:rPr>
         <w:t xml:space="preserve">. </w:t>
       </w:r>
-      <w:hyperlink r:id="rId9" w:history="1">
+      <w:hyperlink r:id="rId10" w:history="1">
         <w:r>
           <w:rPr>
             <w:rFonts w:ascii="Times New Roman" w:eastAsia="Times New Roman" w:hAnsi="Times New Roman" w:cs="Times New Roman"/>
@@ -486,7 +501,7 @@
         </w:rPr>
         <w:t xml:space="preserve">. </w:t>
       </w:r>
-      <w:hyperlink r:id="rId10" w:history="1">
+      <w:hyperlink r:id="rId11" w:history="1">
         <w:r>
           <w:rPr>
             <w:rFonts w:ascii="Times New Roman" w:eastAsia="Times New Roman" w:hAnsi="Times New Roman" w:cs="Times New Roman"/>
@@ -559,7 +574,7 @@
         </w:rPr>
         <w:t xml:space="preserve">. </w:t>
       </w:r>
-      <w:hyperlink r:id="rId11" w:history="1">
+      <w:hyperlink r:id="rId12" w:history="1">
         <w:r>
           <w:rPr>
             <w:rFonts w:ascii="Times New Roman" w:eastAsia="Times New Roman" w:hAnsi="Times New Roman" w:cs="Times New Roman"/>
@@ -608,7 +623,7 @@
         </w:rPr>
         <w:t xml:space="preserve">. </w:t>
       </w:r>
-      <w:hyperlink r:id="rId12" w:history="1">
+      <w:hyperlink r:id="rId13" w:history="1">
         <w:r>
           <w:rPr>
             <w:rFonts w:ascii="Times New Roman" w:eastAsia="Times New Roman" w:hAnsi="Times New Roman" w:cs="Times New Roman"/>
@@ -631,6 +646,7 @@
         <w:rPr>
           <w:rFonts w:ascii="Times New Roman" w:eastAsia="Times New Roman" w:hAnsi="Times New Roman" w:cs="Times New Roman"/>
         </w:rPr>
+        <w:lastRenderedPageBreak/>
         <w:t xml:space="preserve">Neuwirth, E. (2022). </w:t>
       </w:r>
       <w:proofErr w:type="spellStart"/>
@@ -675,7 +691,7 @@
         </w:rPr>
         <w:t xml:space="preserve">. </w:t>
       </w:r>
-      <w:hyperlink r:id="rId13" w:history="1">
+      <w:hyperlink r:id="rId14" w:history="1">
         <w:r>
           <w:rPr>
             <w:rFonts w:ascii="Times New Roman" w:eastAsia="Times New Roman" w:hAnsi="Times New Roman" w:cs="Times New Roman"/>
@@ -699,23 +715,579 @@
         <w:rPr>
           <w:rFonts w:ascii="Times New Roman" w:eastAsia="Times New Roman" w:hAnsi="Times New Roman" w:cs="Times New Roman"/>
         </w:rPr>
+        <w:t>Pebesma</w:t>
+      </w:r>
+      <w:proofErr w:type="spellEnd"/>
+      <w:r>
+        <w:rPr>
+          <w:rFonts w:ascii="Times New Roman" w:eastAsia="Times New Roman" w:hAnsi="Times New Roman" w:cs="Times New Roman"/>
+        </w:rPr>
+        <w:t xml:space="preserve">, E. (2022). </w:t>
+      </w:r>
+      <w:r>
+        <w:rPr>
+          <w:rFonts w:ascii="Times New Roman" w:eastAsia="Times New Roman" w:hAnsi="Times New Roman" w:cs="Times New Roman"/>
+          <w:i/>
+          <w:iCs/>
+        </w:rPr>
+        <w:t>sf: Simple Features for R</w:t>
+      </w:r>
+      <w:r>
+        <w:rPr>
+          <w:rFonts w:ascii="Times New Roman" w:eastAsia="Times New Roman" w:hAnsi="Times New Roman" w:cs="Times New Roman"/>
+        </w:rPr>
+        <w:t xml:space="preserve">. </w:t>
+      </w:r>
+      <w:hyperlink r:id="rId15" w:history="1">
+        <w:r>
+          <w:rPr>
+            <w:rFonts w:ascii="Times New Roman" w:eastAsia="Times New Roman" w:hAnsi="Times New Roman" w:cs="Times New Roman"/>
+            <w:color w:val="0000FF"/>
+            <w:u w:val="single"/>
+          </w:rPr>
+          <w:t>https://CRAN.R-project.org/package=sf</w:t>
+        </w:r>
+      </w:hyperlink>
+    </w:p>
+    <w:p>
+      <w:pPr>
+        <w:spacing w:line="480" w:lineRule="auto"/>
+        <w:ind w:hanging="480"/>
+        <w:rPr>
+          <w:rFonts w:ascii="Times New Roman" w:eastAsia="Times New Roman" w:hAnsi="Times New Roman" w:cs="Times New Roman"/>
+        </w:rPr>
+      </w:pPr>
+      <w:r>
+        <w:rPr>
+          <w:rFonts w:ascii="Times New Roman" w:eastAsia="Times New Roman" w:hAnsi="Times New Roman" w:cs="Times New Roman"/>
+        </w:rPr>
+        <w:t xml:space="preserve">R Core Team. (2022). </w:t>
+      </w:r>
+      <w:r>
+        <w:rPr>
+          <w:rFonts w:ascii="Times New Roman" w:eastAsia="Times New Roman" w:hAnsi="Times New Roman" w:cs="Times New Roman"/>
+          <w:i/>
+          <w:iCs/>
+        </w:rPr>
+        <w:t>R: A Language and Environment for Statistical Computing</w:t>
+      </w:r>
+      <w:r>
+        <w:rPr>
+          <w:rFonts w:ascii="Times New Roman" w:eastAsia="Times New Roman" w:hAnsi="Times New Roman" w:cs="Times New Roman"/>
+        </w:rPr>
+        <w:t xml:space="preserve">. R Foundation for Statistical Computing. </w:t>
+      </w:r>
+      <w:hyperlink r:id="rId16" w:history="1">
+        <w:r>
+          <w:rPr>
+            <w:rFonts w:ascii="Times New Roman" w:eastAsia="Times New Roman" w:hAnsi="Times New Roman" w:cs="Times New Roman"/>
+            <w:color w:val="0000FF"/>
+            <w:u w:val="single"/>
+          </w:rPr>
+          <w:t>https://www.R-project.org/</w:t>
+        </w:r>
+      </w:hyperlink>
+    </w:p>
+    <w:p>
+      <w:pPr>
+        <w:spacing w:line="480" w:lineRule="auto"/>
+        <w:ind w:hanging="480"/>
+        <w:rPr>
+          <w:rFonts w:ascii="Times New Roman" w:eastAsia="Times New Roman" w:hAnsi="Times New Roman" w:cs="Times New Roman"/>
+        </w:rPr>
+      </w:pPr>
+      <w:r>
+        <w:rPr>
+          <w:rFonts w:ascii="Times New Roman" w:eastAsia="Times New Roman" w:hAnsi="Times New Roman" w:cs="Times New Roman"/>
+        </w:rPr>
+        <w:t xml:space="preserve">Sievert, C. (2020). </w:t>
+      </w:r>
+      <w:r>
+        <w:rPr>
+          <w:rFonts w:ascii="Times New Roman" w:eastAsia="Times New Roman" w:hAnsi="Times New Roman" w:cs="Times New Roman"/>
+          <w:i/>
+          <w:iCs/>
+        </w:rPr>
+        <w:t xml:space="preserve">Interactive Web-Based Data Visualization with R, </w:t>
+      </w:r>
+      <w:proofErr w:type="spellStart"/>
+      <w:r>
+        <w:rPr>
+          <w:rFonts w:ascii="Times New Roman" w:eastAsia="Times New Roman" w:hAnsi="Times New Roman" w:cs="Times New Roman"/>
+          <w:i/>
+          <w:iCs/>
+        </w:rPr>
+        <w:t>plotly</w:t>
+      </w:r>
+      <w:proofErr w:type="spellEnd"/>
+      <w:r>
+        <w:rPr>
+          <w:rFonts w:ascii="Times New Roman" w:eastAsia="Times New Roman" w:hAnsi="Times New Roman" w:cs="Times New Roman"/>
+          <w:i/>
+          <w:iCs/>
+        </w:rPr>
+        <w:t>, and shiny</w:t>
+      </w:r>
+      <w:r>
+        <w:rPr>
+          <w:rFonts w:ascii="Times New Roman" w:eastAsia="Times New Roman" w:hAnsi="Times New Roman" w:cs="Times New Roman"/>
+        </w:rPr>
+        <w:t xml:space="preserve">. Chapman and Hall/CRC. </w:t>
+      </w:r>
+      <w:hyperlink r:id="rId17" w:history="1">
+        <w:r>
+          <w:rPr>
+            <w:rFonts w:ascii="Times New Roman" w:eastAsia="Times New Roman" w:hAnsi="Times New Roman" w:cs="Times New Roman"/>
+            <w:color w:val="0000FF"/>
+            <w:u w:val="single"/>
+          </w:rPr>
+          <w:t>https://plotly-r.com</w:t>
+        </w:r>
+      </w:hyperlink>
+    </w:p>
+    <w:p>
+      <w:pPr>
+        <w:spacing w:line="480" w:lineRule="auto"/>
+        <w:ind w:hanging="480"/>
+        <w:rPr>
+          <w:rFonts w:ascii="Times New Roman" w:eastAsia="Times New Roman" w:hAnsi="Times New Roman" w:cs="Times New Roman"/>
+        </w:rPr>
+      </w:pPr>
+      <w:r>
+        <w:rPr>
+          <w:rFonts w:ascii="Times New Roman" w:eastAsia="Times New Roman" w:hAnsi="Times New Roman" w:cs="Times New Roman"/>
+        </w:rPr>
+        <w:t xml:space="preserve">Sievert, C., Parmer, C., Hocking, T., Chamberlain, S., Ram, K., </w:t>
+      </w:r>
+      <w:proofErr w:type="spellStart"/>
+      <w:r>
+        <w:rPr>
+          <w:rFonts w:ascii="Times New Roman" w:eastAsia="Times New Roman" w:hAnsi="Times New Roman" w:cs="Times New Roman"/>
+        </w:rPr>
+        <w:t>Corvellec</w:t>
+      </w:r>
+      <w:proofErr w:type="spellEnd"/>
+      <w:r>
+        <w:rPr>
+          <w:rFonts w:ascii="Times New Roman" w:eastAsia="Times New Roman" w:hAnsi="Times New Roman" w:cs="Times New Roman"/>
+        </w:rPr>
+        <w:t xml:space="preserve">, M., &amp; </w:t>
+      </w:r>
+      <w:proofErr w:type="spellStart"/>
+      <w:r>
+        <w:rPr>
+          <w:rFonts w:ascii="Times New Roman" w:eastAsia="Times New Roman" w:hAnsi="Times New Roman" w:cs="Times New Roman"/>
+        </w:rPr>
+        <w:t>Despouy</w:t>
+      </w:r>
+      <w:proofErr w:type="spellEnd"/>
+      <w:r>
+        <w:rPr>
+          <w:rFonts w:ascii="Times New Roman" w:eastAsia="Times New Roman" w:hAnsi="Times New Roman" w:cs="Times New Roman"/>
+        </w:rPr>
+        <w:t xml:space="preserve">, P. (2021). </w:t>
+      </w:r>
+      <w:proofErr w:type="spellStart"/>
+      <w:r>
+        <w:rPr>
+          <w:rFonts w:ascii="Times New Roman" w:eastAsia="Times New Roman" w:hAnsi="Times New Roman" w:cs="Times New Roman"/>
+          <w:i/>
+          <w:iCs/>
+        </w:rPr>
+        <w:t>plotly</w:t>
+      </w:r>
+      <w:proofErr w:type="spellEnd"/>
+      <w:r>
+        <w:rPr>
+          <w:rFonts w:ascii="Times New Roman" w:eastAsia="Times New Roman" w:hAnsi="Times New Roman" w:cs="Times New Roman"/>
+          <w:i/>
+          <w:iCs/>
+        </w:rPr>
+        <w:t>: Create Interactive Web Graphics via plotly.js</w:t>
+      </w:r>
+      <w:r>
+        <w:rPr>
+          <w:rFonts w:ascii="Times New Roman" w:eastAsia="Times New Roman" w:hAnsi="Times New Roman" w:cs="Times New Roman"/>
+        </w:rPr>
+        <w:t xml:space="preserve">. </w:t>
+      </w:r>
+      <w:hyperlink r:id="rId18" w:history="1">
+        <w:r>
+          <w:rPr>
+            <w:rFonts w:ascii="Times New Roman" w:eastAsia="Times New Roman" w:hAnsi="Times New Roman" w:cs="Times New Roman"/>
+            <w:color w:val="0000FF"/>
+            <w:u w:val="single"/>
+          </w:rPr>
+          <w:t>https://CRAN.R-project.org/package=plotly</w:t>
+        </w:r>
+      </w:hyperlink>
+    </w:p>
+    <w:p>
+      <w:pPr>
+        <w:spacing w:line="480" w:lineRule="auto"/>
+        <w:ind w:hanging="480"/>
+        <w:rPr>
+          <w:rFonts w:ascii="Times New Roman" w:eastAsia="Times New Roman" w:hAnsi="Times New Roman" w:cs="Times New Roman"/>
+        </w:rPr>
+      </w:pPr>
+      <w:r>
+        <w:rPr>
+          <w:rFonts w:ascii="Times New Roman" w:eastAsia="Times New Roman" w:hAnsi="Times New Roman" w:cs="Times New Roman"/>
+        </w:rPr>
+        <w:t xml:space="preserve">Tang, Y. (2022). </w:t>
+      </w:r>
+      <w:proofErr w:type="spellStart"/>
+      <w:r>
+        <w:rPr>
+          <w:rFonts w:ascii="Times New Roman" w:eastAsia="Times New Roman" w:hAnsi="Times New Roman" w:cs="Times New Roman"/>
+          <w:i/>
+          <w:iCs/>
+        </w:rPr>
+        <w:t>shinyjqui</w:t>
+      </w:r>
+      <w:proofErr w:type="spellEnd"/>
+      <w:r>
+        <w:rPr>
+          <w:rFonts w:ascii="Times New Roman" w:eastAsia="Times New Roman" w:hAnsi="Times New Roman" w:cs="Times New Roman"/>
+          <w:i/>
+          <w:iCs/>
+        </w:rPr>
+        <w:t xml:space="preserve">: </w:t>
+      </w:r>
+      <w:proofErr w:type="spellStart"/>
+      <w:r>
+        <w:rPr>
+          <w:rFonts w:ascii="Times New Roman" w:eastAsia="Times New Roman" w:hAnsi="Times New Roman" w:cs="Times New Roman"/>
+          <w:i/>
+          <w:iCs/>
+        </w:rPr>
+        <w:t>JQuery</w:t>
+      </w:r>
+      <w:proofErr w:type="spellEnd"/>
+      <w:r>
+        <w:rPr>
+          <w:rFonts w:ascii="Times New Roman" w:eastAsia="Times New Roman" w:hAnsi="Times New Roman" w:cs="Times New Roman"/>
+          <w:i/>
+          <w:iCs/>
+        </w:rPr>
+        <w:t xml:space="preserve"> UI Interactions and Effects for Shiny</w:t>
+      </w:r>
+      <w:r>
+        <w:rPr>
+          <w:rFonts w:ascii="Times New Roman" w:eastAsia="Times New Roman" w:hAnsi="Times New Roman" w:cs="Times New Roman"/>
+        </w:rPr>
+        <w:t xml:space="preserve">. </w:t>
+      </w:r>
+      <w:hyperlink r:id="rId19" w:history="1">
+        <w:r>
+          <w:rPr>
+            <w:rFonts w:ascii="Times New Roman" w:eastAsia="Times New Roman" w:hAnsi="Times New Roman" w:cs="Times New Roman"/>
+            <w:color w:val="0000FF"/>
+            <w:u w:val="single"/>
+          </w:rPr>
+          <w:t>https://CRAN.R-project.org/package=shinyjqui</w:t>
+        </w:r>
+      </w:hyperlink>
+    </w:p>
+    <w:p>
+      <w:pPr>
+        <w:spacing w:line="480" w:lineRule="auto"/>
+        <w:ind w:hanging="480"/>
+        <w:rPr>
+          <w:rFonts w:ascii="Times New Roman" w:eastAsia="Times New Roman" w:hAnsi="Times New Roman" w:cs="Times New Roman"/>
+        </w:rPr>
+      </w:pPr>
+      <w:r>
+        <w:rPr>
+          <w:rFonts w:ascii="Times New Roman" w:eastAsia="Times New Roman" w:hAnsi="Times New Roman" w:cs="Times New Roman"/>
+        </w:rPr>
+        <w:t xml:space="preserve">Tierney, N., Cook, D., McBain, M., &amp; Fay, C. (2021). </w:t>
+      </w:r>
+      <w:proofErr w:type="spellStart"/>
+      <w:r>
+        <w:rPr>
+          <w:rFonts w:ascii="Times New Roman" w:eastAsia="Times New Roman" w:hAnsi="Times New Roman" w:cs="Times New Roman"/>
+          <w:i/>
+          <w:iCs/>
+        </w:rPr>
+        <w:t>naniar</w:t>
+      </w:r>
+      <w:proofErr w:type="spellEnd"/>
+      <w:r>
+        <w:rPr>
+          <w:rFonts w:ascii="Times New Roman" w:eastAsia="Times New Roman" w:hAnsi="Times New Roman" w:cs="Times New Roman"/>
+          <w:i/>
+          <w:iCs/>
+        </w:rPr>
+        <w:t xml:space="preserve">: Data Structures, Summaries, and </w:t>
+      </w:r>
+      <w:proofErr w:type="spellStart"/>
+      <w:r>
+        <w:rPr>
+          <w:rFonts w:ascii="Times New Roman" w:eastAsia="Times New Roman" w:hAnsi="Times New Roman" w:cs="Times New Roman"/>
+          <w:i/>
+          <w:iCs/>
+        </w:rPr>
+        <w:t>Visualisations</w:t>
+      </w:r>
+      <w:proofErr w:type="spellEnd"/>
+      <w:r>
+        <w:rPr>
+          <w:rFonts w:ascii="Times New Roman" w:eastAsia="Times New Roman" w:hAnsi="Times New Roman" w:cs="Times New Roman"/>
+          <w:i/>
+          <w:iCs/>
+        </w:rPr>
+        <w:t xml:space="preserve"> for Missing Data</w:t>
+      </w:r>
+      <w:r>
+        <w:rPr>
+          <w:rFonts w:ascii="Times New Roman" w:eastAsia="Times New Roman" w:hAnsi="Times New Roman" w:cs="Times New Roman"/>
+        </w:rPr>
+        <w:t xml:space="preserve">. </w:t>
+      </w:r>
+      <w:hyperlink r:id="rId20" w:history="1">
+        <w:r>
+          <w:rPr>
+            <w:rFonts w:ascii="Times New Roman" w:eastAsia="Times New Roman" w:hAnsi="Times New Roman" w:cs="Times New Roman"/>
+            <w:color w:val="0000FF"/>
+            <w:u w:val="single"/>
+          </w:rPr>
+          <w:t>https://github.com/njtierney/naniar</w:t>
+        </w:r>
+      </w:hyperlink>
+    </w:p>
+    <w:p>
+      <w:pPr>
+        <w:spacing w:line="480" w:lineRule="auto"/>
+        <w:ind w:hanging="480"/>
+        <w:rPr>
+          <w:rFonts w:ascii="Times New Roman" w:eastAsia="Times New Roman" w:hAnsi="Times New Roman" w:cs="Times New Roman"/>
+        </w:rPr>
+      </w:pPr>
+      <w:r>
+        <w:rPr>
+          <w:rFonts w:ascii="Times New Roman" w:eastAsia="Times New Roman" w:hAnsi="Times New Roman" w:cs="Times New Roman"/>
+        </w:rPr>
+        <w:t xml:space="preserve">Vaidyanathan, R., </w:t>
+      </w:r>
+      <w:proofErr w:type="spellStart"/>
+      <w:r>
+        <w:rPr>
+          <w:rFonts w:ascii="Times New Roman" w:eastAsia="Times New Roman" w:hAnsi="Times New Roman" w:cs="Times New Roman"/>
+        </w:rPr>
+        <w:t>Xie</w:t>
+      </w:r>
+      <w:proofErr w:type="spellEnd"/>
+      <w:r>
+        <w:rPr>
+          <w:rFonts w:ascii="Times New Roman" w:eastAsia="Times New Roman" w:hAnsi="Times New Roman" w:cs="Times New Roman"/>
+        </w:rPr>
+        <w:t xml:space="preserve">, Y., Allaire, J. J., Cheng, J., Sievert, C., &amp; Russell, K. (2021). </w:t>
+      </w:r>
+      <w:proofErr w:type="spellStart"/>
+      <w:r>
+        <w:rPr>
+          <w:rFonts w:ascii="Times New Roman" w:eastAsia="Times New Roman" w:hAnsi="Times New Roman" w:cs="Times New Roman"/>
+          <w:i/>
+          <w:iCs/>
+        </w:rPr>
+        <w:t>htmlwidgets</w:t>
+      </w:r>
+      <w:proofErr w:type="spellEnd"/>
+      <w:r>
+        <w:rPr>
+          <w:rFonts w:ascii="Times New Roman" w:eastAsia="Times New Roman" w:hAnsi="Times New Roman" w:cs="Times New Roman"/>
+          <w:i/>
+          <w:iCs/>
+        </w:rPr>
+        <w:t>: HTML Widgets for R</w:t>
+      </w:r>
+      <w:r>
+        <w:rPr>
+          <w:rFonts w:ascii="Times New Roman" w:eastAsia="Times New Roman" w:hAnsi="Times New Roman" w:cs="Times New Roman"/>
+        </w:rPr>
+        <w:t xml:space="preserve">. </w:t>
+      </w:r>
+      <w:hyperlink r:id="rId21" w:history="1">
+        <w:r>
+          <w:rPr>
+            <w:rFonts w:ascii="Times New Roman" w:eastAsia="Times New Roman" w:hAnsi="Times New Roman" w:cs="Times New Roman"/>
+            <w:color w:val="0000FF"/>
+            <w:u w:val="single"/>
+          </w:rPr>
+          <w:t>https://github.com/ramnathv/htmlwidgets</w:t>
+        </w:r>
+      </w:hyperlink>
+    </w:p>
+    <w:p>
+      <w:pPr>
+        <w:spacing w:line="480" w:lineRule="auto"/>
+        <w:ind w:hanging="480"/>
+        <w:rPr>
+          <w:rFonts w:ascii="Times New Roman" w:eastAsia="Times New Roman" w:hAnsi="Times New Roman" w:cs="Times New Roman"/>
+        </w:rPr>
+      </w:pPr>
+      <w:r>
+        <w:rPr>
+          <w:rFonts w:ascii="Times New Roman" w:eastAsia="Times New Roman" w:hAnsi="Times New Roman" w:cs="Times New Roman"/>
+        </w:rPr>
+        <w:t xml:space="preserve">Wickham, H. (2016). </w:t>
+      </w:r>
+      <w:r>
+        <w:rPr>
+          <w:rFonts w:ascii="Times New Roman" w:eastAsia="Times New Roman" w:hAnsi="Times New Roman" w:cs="Times New Roman"/>
+          <w:i/>
+          <w:iCs/>
+        </w:rPr>
+        <w:t>ggplot2: Elegant Graphics for Data Analysis</w:t>
+      </w:r>
+      <w:r>
+        <w:rPr>
+          <w:rFonts w:ascii="Times New Roman" w:eastAsia="Times New Roman" w:hAnsi="Times New Roman" w:cs="Times New Roman"/>
+        </w:rPr>
+        <w:t xml:space="preserve">. Springer-Verlag New York. </w:t>
+      </w:r>
+      <w:hyperlink r:id="rId22" w:history="1">
+        <w:r>
+          <w:rPr>
+            <w:rFonts w:ascii="Times New Roman" w:eastAsia="Times New Roman" w:hAnsi="Times New Roman" w:cs="Times New Roman"/>
+            <w:color w:val="0000FF"/>
+            <w:u w:val="single"/>
+          </w:rPr>
+          <w:t>https://ggplot2.tidyverse.org</w:t>
+        </w:r>
+      </w:hyperlink>
+    </w:p>
+    <w:p>
+      <w:pPr>
+        <w:spacing w:line="480" w:lineRule="auto"/>
+        <w:ind w:hanging="480"/>
+        <w:rPr>
+          <w:rFonts w:ascii="Times New Roman" w:eastAsia="Times New Roman" w:hAnsi="Times New Roman" w:cs="Times New Roman"/>
+        </w:rPr>
+      </w:pPr>
+      <w:r>
+        <w:rPr>
+          <w:rFonts w:ascii="Times New Roman" w:eastAsia="Times New Roman" w:hAnsi="Times New Roman" w:cs="Times New Roman"/>
+        </w:rPr>
+        <w:t xml:space="preserve">Wickham, H. (2019). </w:t>
+      </w:r>
+      <w:proofErr w:type="spellStart"/>
+      <w:r>
+        <w:rPr>
+          <w:rFonts w:ascii="Times New Roman" w:eastAsia="Times New Roman" w:hAnsi="Times New Roman" w:cs="Times New Roman"/>
+          <w:i/>
+          <w:iCs/>
+        </w:rPr>
+        <w:t>stringr</w:t>
+      </w:r>
+      <w:proofErr w:type="spellEnd"/>
+      <w:r>
+        <w:rPr>
+          <w:rFonts w:ascii="Times New Roman" w:eastAsia="Times New Roman" w:hAnsi="Times New Roman" w:cs="Times New Roman"/>
+          <w:i/>
+          <w:iCs/>
+        </w:rPr>
+        <w:t>: Simple, Consistent Wrappers for Common String Operations</w:t>
+      </w:r>
+      <w:r>
+        <w:rPr>
+          <w:rFonts w:ascii="Times New Roman" w:eastAsia="Times New Roman" w:hAnsi="Times New Roman" w:cs="Times New Roman"/>
+        </w:rPr>
+        <w:t xml:space="preserve">. </w:t>
+      </w:r>
+      <w:hyperlink r:id="rId23" w:history="1">
+        <w:r>
+          <w:rPr>
+            <w:rFonts w:ascii="Times New Roman" w:eastAsia="Times New Roman" w:hAnsi="Times New Roman" w:cs="Times New Roman"/>
+            <w:color w:val="0000FF"/>
+            <w:u w:val="single"/>
+          </w:rPr>
+          <w:t>https://CRAN.R-project.org/package=stringr</w:t>
+        </w:r>
+      </w:hyperlink>
+    </w:p>
+    <w:p>
+      <w:pPr>
+        <w:spacing w:line="480" w:lineRule="auto"/>
+        <w:ind w:hanging="480"/>
+        <w:rPr>
+          <w:rFonts w:ascii="Times New Roman" w:eastAsia="Times New Roman" w:hAnsi="Times New Roman" w:cs="Times New Roman"/>
+        </w:rPr>
+      </w:pPr>
+      <w:r>
+        <w:rPr>
+          <w:rFonts w:ascii="Times New Roman" w:eastAsia="Times New Roman" w:hAnsi="Times New Roman" w:cs="Times New Roman"/>
+        </w:rPr>
+        <w:t xml:space="preserve">Wickham, H. (2022). </w:t>
+      </w:r>
+      <w:proofErr w:type="spellStart"/>
+      <w:r>
+        <w:rPr>
+          <w:rFonts w:ascii="Times New Roman" w:eastAsia="Times New Roman" w:hAnsi="Times New Roman" w:cs="Times New Roman"/>
+          <w:i/>
+          <w:iCs/>
+        </w:rPr>
+        <w:t>tidyverse</w:t>
+      </w:r>
+      <w:proofErr w:type="spellEnd"/>
+      <w:r>
+        <w:rPr>
+          <w:rFonts w:ascii="Times New Roman" w:eastAsia="Times New Roman" w:hAnsi="Times New Roman" w:cs="Times New Roman"/>
+          <w:i/>
+          <w:iCs/>
+        </w:rPr>
+        <w:t>: Easily Install and Load the Tidyverse</w:t>
+      </w:r>
+      <w:r>
+        <w:rPr>
+          <w:rFonts w:ascii="Times New Roman" w:eastAsia="Times New Roman" w:hAnsi="Times New Roman" w:cs="Times New Roman"/>
+        </w:rPr>
+        <w:t xml:space="preserve">. </w:t>
+      </w:r>
+      <w:hyperlink r:id="rId24" w:history="1">
+        <w:r>
+          <w:rPr>
+            <w:rFonts w:ascii="Times New Roman" w:eastAsia="Times New Roman" w:hAnsi="Times New Roman" w:cs="Times New Roman"/>
+            <w:color w:val="0000FF"/>
+            <w:u w:val="single"/>
+          </w:rPr>
+          <w:t>https://CRAN.R-project.org/package=tidyverse</w:t>
+        </w:r>
+      </w:hyperlink>
+    </w:p>
+    <w:p>
+      <w:pPr>
+        <w:spacing w:line="480" w:lineRule="auto"/>
+        <w:ind w:hanging="480"/>
+        <w:rPr>
+          <w:rFonts w:ascii="Times New Roman" w:eastAsia="Times New Roman" w:hAnsi="Times New Roman" w:cs="Times New Roman"/>
+        </w:rPr>
+      </w:pPr>
+      <w:r>
+        <w:rPr>
+          <w:rFonts w:ascii="Times New Roman" w:eastAsia="Times New Roman" w:hAnsi="Times New Roman" w:cs="Times New Roman"/>
+        </w:rPr>
         <w:lastRenderedPageBreak/>
-        <w:t>Pebesma</w:t>
-      </w:r>
-      <w:proofErr w:type="spellEnd"/>
-      <w:r>
-        <w:rPr>
-          <w:rFonts w:ascii="Times New Roman" w:eastAsia="Times New Roman" w:hAnsi="Times New Roman" w:cs="Times New Roman"/>
-        </w:rPr>
-        <w:t xml:space="preserve">, E. (2022). </w:t>
-      </w:r>
-      <w:r>
-        <w:rPr>
-          <w:rFonts w:ascii="Times New Roman" w:eastAsia="Times New Roman" w:hAnsi="Times New Roman" w:cs="Times New Roman"/>
-          <w:i/>
-          <w:iCs/>
-        </w:rPr>
-        <w:t>sf: Simple Features for R</w:t>
+        <w:t xml:space="preserve">Wickham, H., François, R., Henry, L., &amp; Müller, K. (2022). </w:t>
+      </w:r>
+      <w:proofErr w:type="spellStart"/>
+      <w:r>
+        <w:rPr>
+          <w:rFonts w:ascii="Times New Roman" w:eastAsia="Times New Roman" w:hAnsi="Times New Roman" w:cs="Times New Roman"/>
+          <w:i/>
+          <w:iCs/>
+        </w:rPr>
+        <w:t>dplyr</w:t>
+      </w:r>
+      <w:proofErr w:type="spellEnd"/>
+      <w:r>
+        <w:rPr>
+          <w:rFonts w:ascii="Times New Roman" w:eastAsia="Times New Roman" w:hAnsi="Times New Roman" w:cs="Times New Roman"/>
+          <w:i/>
+          <w:iCs/>
+        </w:rPr>
+        <w:t>: A Grammar of Data Manipulation</w:t>
       </w:r>
       <w:r>
         <w:rPr>
@@ -723,172 +1295,62 @@
         </w:rPr>
         <w:t xml:space="preserve">. </w:t>
       </w:r>
-      <w:hyperlink r:id="rId14" w:history="1">
-        <w:r>
-          <w:rPr>
-            <w:rFonts w:ascii="Times New Roman" w:eastAsia="Times New Roman" w:hAnsi="Times New Roman" w:cs="Times New Roman"/>
-            <w:color w:val="0000FF"/>
-            <w:u w:val="single"/>
-          </w:rPr>
-          <w:t>https://CRAN.R-project.org/package=sf</w:t>
-        </w:r>
-      </w:hyperlink>
-    </w:p>
-    <w:p>
-      <w:pPr>
-        <w:spacing w:line="480" w:lineRule="auto"/>
-        <w:ind w:hanging="480"/>
-        <w:rPr>
-          <w:rFonts w:ascii="Times New Roman" w:eastAsia="Times New Roman" w:hAnsi="Times New Roman" w:cs="Times New Roman"/>
-        </w:rPr>
-      </w:pPr>
-      <w:r>
-        <w:rPr>
-          <w:rFonts w:ascii="Times New Roman" w:eastAsia="Times New Roman" w:hAnsi="Times New Roman" w:cs="Times New Roman"/>
-        </w:rPr>
-        <w:t xml:space="preserve">R Core Team. (2022). </w:t>
-      </w:r>
-      <w:r>
-        <w:rPr>
-          <w:rFonts w:ascii="Times New Roman" w:eastAsia="Times New Roman" w:hAnsi="Times New Roman" w:cs="Times New Roman"/>
-          <w:i/>
-          <w:iCs/>
-        </w:rPr>
-        <w:t>R: A Language and Environment for Statistical Computing</w:t>
-      </w:r>
-      <w:r>
-        <w:rPr>
-          <w:rFonts w:ascii="Times New Roman" w:eastAsia="Times New Roman" w:hAnsi="Times New Roman" w:cs="Times New Roman"/>
-        </w:rPr>
-        <w:t xml:space="preserve">. R Foundation for Statistical Computing. </w:t>
-      </w:r>
-      <w:hyperlink r:id="rId15" w:history="1">
-        <w:r>
-          <w:rPr>
-            <w:rFonts w:ascii="Times New Roman" w:eastAsia="Times New Roman" w:hAnsi="Times New Roman" w:cs="Times New Roman"/>
-            <w:color w:val="0000FF"/>
-            <w:u w:val="single"/>
-          </w:rPr>
-          <w:t>https://www.R-project.org/</w:t>
-        </w:r>
-      </w:hyperlink>
-    </w:p>
-    <w:p>
-      <w:pPr>
-        <w:spacing w:line="480" w:lineRule="auto"/>
-        <w:ind w:hanging="480"/>
-        <w:rPr>
-          <w:rFonts w:ascii="Times New Roman" w:eastAsia="Times New Roman" w:hAnsi="Times New Roman" w:cs="Times New Roman"/>
-        </w:rPr>
-      </w:pPr>
-      <w:r>
-        <w:rPr>
-          <w:rFonts w:ascii="Times New Roman" w:eastAsia="Times New Roman" w:hAnsi="Times New Roman" w:cs="Times New Roman"/>
-        </w:rPr>
-        <w:t xml:space="preserve">Sievert, C. (2020). </w:t>
-      </w:r>
-      <w:r>
-        <w:rPr>
-          <w:rFonts w:ascii="Times New Roman" w:eastAsia="Times New Roman" w:hAnsi="Times New Roman" w:cs="Times New Roman"/>
-          <w:i/>
-          <w:iCs/>
-        </w:rPr>
-        <w:t xml:space="preserve">Interactive Web-Based Data Visualization with R, </w:t>
-      </w:r>
-      <w:proofErr w:type="spellStart"/>
-      <w:r>
-        <w:rPr>
-          <w:rFonts w:ascii="Times New Roman" w:eastAsia="Times New Roman" w:hAnsi="Times New Roman" w:cs="Times New Roman"/>
-          <w:i/>
-          <w:iCs/>
-        </w:rPr>
-        <w:t>plotly</w:t>
-      </w:r>
-      <w:proofErr w:type="spellEnd"/>
-      <w:r>
-        <w:rPr>
-          <w:rFonts w:ascii="Times New Roman" w:eastAsia="Times New Roman" w:hAnsi="Times New Roman" w:cs="Times New Roman"/>
-          <w:i/>
-          <w:iCs/>
-        </w:rPr>
-        <w:t>, and shiny</w:t>
-      </w:r>
-      <w:r>
-        <w:rPr>
-          <w:rFonts w:ascii="Times New Roman" w:eastAsia="Times New Roman" w:hAnsi="Times New Roman" w:cs="Times New Roman"/>
-        </w:rPr>
-        <w:t xml:space="preserve">. Chapman and Hall/CRC. </w:t>
-      </w:r>
-      <w:hyperlink r:id="rId16" w:history="1">
-        <w:r>
-          <w:rPr>
-            <w:rFonts w:ascii="Times New Roman" w:eastAsia="Times New Roman" w:hAnsi="Times New Roman" w:cs="Times New Roman"/>
-            <w:color w:val="0000FF"/>
-            <w:u w:val="single"/>
-          </w:rPr>
-          <w:t>https://plotly-r.com</w:t>
-        </w:r>
-      </w:hyperlink>
-    </w:p>
-    <w:p>
-      <w:pPr>
-        <w:spacing w:line="480" w:lineRule="auto"/>
-        <w:ind w:hanging="480"/>
-        <w:rPr>
-          <w:rFonts w:ascii="Times New Roman" w:eastAsia="Times New Roman" w:hAnsi="Times New Roman" w:cs="Times New Roman"/>
-        </w:rPr>
-      </w:pPr>
-      <w:r>
-        <w:rPr>
-          <w:rFonts w:ascii="Times New Roman" w:eastAsia="Times New Roman" w:hAnsi="Times New Roman" w:cs="Times New Roman"/>
-        </w:rPr>
-        <w:t xml:space="preserve">Sievert, C., Parmer, C., Hocking, T., Chamberlain, S., Ram, K., </w:t>
-      </w:r>
-      <w:proofErr w:type="spellStart"/>
-      <w:r>
-        <w:rPr>
-          <w:rFonts w:ascii="Times New Roman" w:eastAsia="Times New Roman" w:hAnsi="Times New Roman" w:cs="Times New Roman"/>
-        </w:rPr>
-        <w:t>Corvellec</w:t>
-      </w:r>
-      <w:proofErr w:type="spellEnd"/>
-      <w:r>
-        <w:rPr>
-          <w:rFonts w:ascii="Times New Roman" w:eastAsia="Times New Roman" w:hAnsi="Times New Roman" w:cs="Times New Roman"/>
-        </w:rPr>
-        <w:t xml:space="preserve">, M., &amp; </w:t>
-      </w:r>
-      <w:proofErr w:type="spellStart"/>
-      <w:r>
-        <w:rPr>
-          <w:rFonts w:ascii="Times New Roman" w:eastAsia="Times New Roman" w:hAnsi="Times New Roman" w:cs="Times New Roman"/>
-        </w:rPr>
-        <w:t>Despouy</w:t>
-      </w:r>
-      <w:proofErr w:type="spellEnd"/>
-      <w:r>
-        <w:rPr>
-          <w:rFonts w:ascii="Times New Roman" w:eastAsia="Times New Roman" w:hAnsi="Times New Roman" w:cs="Times New Roman"/>
-        </w:rPr>
-        <w:t xml:space="preserve">, P. (2021). </w:t>
-      </w:r>
-      <w:proofErr w:type="spellStart"/>
-      <w:r>
-        <w:rPr>
-          <w:rFonts w:ascii="Times New Roman" w:eastAsia="Times New Roman" w:hAnsi="Times New Roman" w:cs="Times New Roman"/>
-          <w:i/>
-          <w:iCs/>
-        </w:rPr>
-        <w:t>plotly</w:t>
-      </w:r>
-      <w:proofErr w:type="spellEnd"/>
-      <w:r>
-        <w:rPr>
-          <w:rFonts w:ascii="Times New Roman" w:eastAsia="Times New Roman" w:hAnsi="Times New Roman" w:cs="Times New Roman"/>
-          <w:i/>
-          <w:iCs/>
-        </w:rPr>
-        <w:t>: Create Interactive Web Graphics via plotly.js</w:t>
+      <w:hyperlink r:id="rId25" w:history="1">
+        <w:r>
+          <w:rPr>
+            <w:rFonts w:ascii="Times New Roman" w:eastAsia="Times New Roman" w:hAnsi="Times New Roman" w:cs="Times New Roman"/>
+            <w:color w:val="0000FF"/>
+            <w:u w:val="single"/>
+          </w:rPr>
+          <w:t>https://CRAN.R-project.org/package=dplyr</w:t>
+        </w:r>
+      </w:hyperlink>
+    </w:p>
+    <w:p>
+      <w:pPr>
+        <w:spacing w:line="480" w:lineRule="auto"/>
+        <w:ind w:hanging="480"/>
+        <w:rPr>
+          <w:rFonts w:ascii="Times New Roman" w:eastAsia="Times New Roman" w:hAnsi="Times New Roman" w:cs="Times New Roman"/>
+        </w:rPr>
+      </w:pPr>
+      <w:r>
+        <w:rPr>
+          <w:rFonts w:ascii="Times New Roman" w:eastAsia="Times New Roman" w:hAnsi="Times New Roman" w:cs="Times New Roman"/>
+        </w:rPr>
+        <w:t xml:space="preserve">Wickham, H., &amp; </w:t>
+      </w:r>
+      <w:proofErr w:type="spellStart"/>
+      <w:r>
+        <w:rPr>
+          <w:rFonts w:ascii="Times New Roman" w:eastAsia="Times New Roman" w:hAnsi="Times New Roman" w:cs="Times New Roman"/>
+        </w:rPr>
+        <w:t>Girlich</w:t>
+      </w:r>
+      <w:proofErr w:type="spellEnd"/>
+      <w:r>
+        <w:rPr>
+          <w:rFonts w:ascii="Times New Roman" w:eastAsia="Times New Roman" w:hAnsi="Times New Roman" w:cs="Times New Roman"/>
+        </w:rPr>
+        <w:t xml:space="preserve">, M. (2022). </w:t>
+      </w:r>
+      <w:proofErr w:type="spellStart"/>
+      <w:r>
+        <w:rPr>
+          <w:rFonts w:ascii="Times New Roman" w:eastAsia="Times New Roman" w:hAnsi="Times New Roman" w:cs="Times New Roman"/>
+          <w:i/>
+          <w:iCs/>
+        </w:rPr>
+        <w:t>tidyr</w:t>
+      </w:r>
+      <w:proofErr w:type="spellEnd"/>
+      <w:r>
+        <w:rPr>
+          <w:rFonts w:ascii="Times New Roman" w:eastAsia="Times New Roman" w:hAnsi="Times New Roman" w:cs="Times New Roman"/>
+          <w:i/>
+          <w:iCs/>
+        </w:rPr>
+        <w:t>: Tidy Messy Data</w:t>
       </w:r>
       <w:r>
         <w:rPr>
@@ -896,66 +1358,48 @@
         </w:rPr>
         <w:t xml:space="preserve">. </w:t>
       </w:r>
-      <w:hyperlink r:id="rId17" w:history="1">
-        <w:r>
-          <w:rPr>
-            <w:rFonts w:ascii="Times New Roman" w:eastAsia="Times New Roman" w:hAnsi="Times New Roman" w:cs="Times New Roman"/>
-            <w:color w:val="0000FF"/>
-            <w:u w:val="single"/>
-          </w:rPr>
-          <w:t>https://CRAN.R-project.org/package=plotly</w:t>
-        </w:r>
-      </w:hyperlink>
-    </w:p>
-    <w:p>
-      <w:pPr>
-        <w:spacing w:line="480" w:lineRule="auto"/>
-        <w:ind w:hanging="480"/>
-        <w:rPr>
-          <w:rFonts w:ascii="Times New Roman" w:eastAsia="Times New Roman" w:hAnsi="Times New Roman" w:cs="Times New Roman"/>
-        </w:rPr>
-      </w:pPr>
-      <w:r>
-        <w:rPr>
-          <w:rFonts w:ascii="Times New Roman" w:eastAsia="Times New Roman" w:hAnsi="Times New Roman" w:cs="Times New Roman"/>
-        </w:rPr>
-        <w:t xml:space="preserve">Tang, Y. (2022). </w:t>
-      </w:r>
-      <w:proofErr w:type="spellStart"/>
-      <w:r>
-        <w:rPr>
-          <w:rFonts w:ascii="Times New Roman" w:eastAsia="Times New Roman" w:hAnsi="Times New Roman" w:cs="Times New Roman"/>
-          <w:i/>
-          <w:iCs/>
-        </w:rPr>
-        <w:t>shinyjqui</w:t>
-      </w:r>
-      <w:proofErr w:type="spellEnd"/>
-      <w:r>
-        <w:rPr>
-          <w:rFonts w:ascii="Times New Roman" w:eastAsia="Times New Roman" w:hAnsi="Times New Roman" w:cs="Times New Roman"/>
-          <w:i/>
-          <w:iCs/>
-        </w:rPr>
-        <w:t xml:space="preserve">: </w:t>
-      </w:r>
-      <w:proofErr w:type="spellStart"/>
-      <w:r>
-        <w:rPr>
-          <w:rFonts w:ascii="Times New Roman" w:eastAsia="Times New Roman" w:hAnsi="Times New Roman" w:cs="Times New Roman"/>
-          <w:i/>
-          <w:iCs/>
-        </w:rPr>
-        <w:t>JQuery</w:t>
-      </w:r>
-      <w:proofErr w:type="spellEnd"/>
-      <w:r>
-        <w:rPr>
-          <w:rFonts w:ascii="Times New Roman" w:eastAsia="Times New Roman" w:hAnsi="Times New Roman" w:cs="Times New Roman"/>
-          <w:i/>
-          <w:iCs/>
-        </w:rPr>
-        <w:t xml:space="preserve"> UI Interactions and Effects for Shiny</w:t>
+      <w:hyperlink r:id="rId26" w:history="1">
+        <w:r>
+          <w:rPr>
+            <w:rFonts w:ascii="Times New Roman" w:eastAsia="Times New Roman" w:hAnsi="Times New Roman" w:cs="Times New Roman"/>
+            <w:color w:val="0000FF"/>
+            <w:u w:val="single"/>
+          </w:rPr>
+          <w:t>https://CRAN.R-project.org/package=tidyr</w:t>
+        </w:r>
+      </w:hyperlink>
+    </w:p>
+    <w:p>
+      <w:pPr>
+        <w:spacing w:line="480" w:lineRule="auto"/>
+        <w:ind w:hanging="480"/>
+        <w:rPr>
+          <w:rFonts w:ascii="Times New Roman" w:eastAsia="Times New Roman" w:hAnsi="Times New Roman" w:cs="Times New Roman"/>
+        </w:rPr>
+      </w:pPr>
+      <w:r>
+        <w:rPr>
+          <w:rFonts w:ascii="Times New Roman" w:eastAsia="Times New Roman" w:hAnsi="Times New Roman" w:cs="Times New Roman"/>
+        </w:rPr>
+        <w:t xml:space="preserve">Wickham, H., Hester, J., &amp; Bryan, J. (2022). </w:t>
+      </w:r>
+      <w:proofErr w:type="spellStart"/>
+      <w:r>
+        <w:rPr>
+          <w:rFonts w:ascii="Times New Roman" w:eastAsia="Times New Roman" w:hAnsi="Times New Roman" w:cs="Times New Roman"/>
+          <w:i/>
+          <w:iCs/>
+        </w:rPr>
+        <w:t>readr</w:t>
+      </w:r>
+      <w:proofErr w:type="spellEnd"/>
+      <w:r>
+        <w:rPr>
+          <w:rFonts w:ascii="Times New Roman" w:eastAsia="Times New Roman" w:hAnsi="Times New Roman" w:cs="Times New Roman"/>
+          <w:i/>
+          <w:iCs/>
+        </w:rPr>
+        <w:t>: Read Rectangular Text Data</w:t>
       </w:r>
       <w:r>
         <w:rPr>
@@ -963,493 +1407,64 @@
         </w:rPr>
         <w:t xml:space="preserve">. </w:t>
       </w:r>
-      <w:hyperlink r:id="rId18" w:history="1">
-        <w:r>
-          <w:rPr>
-            <w:rFonts w:ascii="Times New Roman" w:eastAsia="Times New Roman" w:hAnsi="Times New Roman" w:cs="Times New Roman"/>
-            <w:color w:val="0000FF"/>
-            <w:u w:val="single"/>
-          </w:rPr>
-          <w:t>https://CRAN.R-project.org/package=shinyjqui</w:t>
-        </w:r>
-      </w:hyperlink>
-    </w:p>
-    <w:p>
-      <w:pPr>
-        <w:spacing w:line="480" w:lineRule="auto"/>
-        <w:ind w:hanging="480"/>
-        <w:rPr>
-          <w:rFonts w:ascii="Times New Roman" w:eastAsia="Times New Roman" w:hAnsi="Times New Roman" w:cs="Times New Roman"/>
-        </w:rPr>
-      </w:pPr>
-      <w:r>
-        <w:rPr>
-          <w:rFonts w:ascii="Times New Roman" w:eastAsia="Times New Roman" w:hAnsi="Times New Roman" w:cs="Times New Roman"/>
-        </w:rPr>
-        <w:t xml:space="preserve">Tierney, N., Cook, D., McBain, M., &amp; Fay, C. (2021). </w:t>
-      </w:r>
-      <w:proofErr w:type="spellStart"/>
-      <w:r>
-        <w:rPr>
-          <w:rFonts w:ascii="Times New Roman" w:eastAsia="Times New Roman" w:hAnsi="Times New Roman" w:cs="Times New Roman"/>
-          <w:i/>
-          <w:iCs/>
-        </w:rPr>
-        <w:t>naniar</w:t>
-      </w:r>
-      <w:proofErr w:type="spellEnd"/>
-      <w:r>
-        <w:rPr>
-          <w:rFonts w:ascii="Times New Roman" w:eastAsia="Times New Roman" w:hAnsi="Times New Roman" w:cs="Times New Roman"/>
-          <w:i/>
-          <w:iCs/>
-        </w:rPr>
-        <w:t xml:space="preserve">: Data Structures, Summaries, and </w:t>
-      </w:r>
-      <w:proofErr w:type="spellStart"/>
-      <w:r>
-        <w:rPr>
-          <w:rFonts w:ascii="Times New Roman" w:eastAsia="Times New Roman" w:hAnsi="Times New Roman" w:cs="Times New Roman"/>
-          <w:i/>
-          <w:iCs/>
-        </w:rPr>
-        <w:t>Visualisations</w:t>
-      </w:r>
-      <w:proofErr w:type="spellEnd"/>
-      <w:r>
-        <w:rPr>
-          <w:rFonts w:ascii="Times New Roman" w:eastAsia="Times New Roman" w:hAnsi="Times New Roman" w:cs="Times New Roman"/>
-          <w:i/>
-          <w:iCs/>
-        </w:rPr>
-        <w:t xml:space="preserve"> for Missing Data</w:t>
-      </w:r>
+      <w:hyperlink r:id="rId27" w:history="1">
+        <w:r>
+          <w:rPr>
+            <w:rFonts w:ascii="Times New Roman" w:eastAsia="Times New Roman" w:hAnsi="Times New Roman" w:cs="Times New Roman"/>
+            <w:color w:val="0000FF"/>
+            <w:u w:val="single"/>
+          </w:rPr>
+          <w:t>https://CRAN.R-project.org/package=readr</w:t>
+        </w:r>
+      </w:hyperlink>
+    </w:p>
+    <w:p>
+      <w:pPr>
+        <w:spacing w:line="480" w:lineRule="auto"/>
+        <w:ind w:hanging="480"/>
+        <w:rPr>
+          <w:rFonts w:ascii="Times New Roman" w:eastAsia="Times New Roman" w:hAnsi="Times New Roman" w:cs="Times New Roman"/>
+        </w:rPr>
+      </w:pPr>
+      <w:proofErr w:type="spellStart"/>
+      <w:r>
+        <w:rPr>
+          <w:rFonts w:ascii="Times New Roman" w:eastAsia="Times New Roman" w:hAnsi="Times New Roman" w:cs="Times New Roman"/>
+        </w:rPr>
+        <w:t>Xie</w:t>
+      </w:r>
+      <w:proofErr w:type="spellEnd"/>
+      <w:r>
+        <w:rPr>
+          <w:rFonts w:ascii="Times New Roman" w:eastAsia="Times New Roman" w:hAnsi="Times New Roman" w:cs="Times New Roman"/>
+        </w:rPr>
+        <w:t xml:space="preserve">, Y., Cheng, J., &amp; Tan, X. (2022). </w:t>
+      </w:r>
+      <w:r>
+        <w:rPr>
+          <w:rFonts w:ascii="Times New Roman" w:eastAsia="Times New Roman" w:hAnsi="Times New Roman" w:cs="Times New Roman"/>
+          <w:i/>
+          <w:iCs/>
+        </w:rPr>
+        <w:t xml:space="preserve">DT: A Wrapper of the JavaScript Library </w:t>
+      </w:r>
+      <w:proofErr w:type="spellStart"/>
+      <w:r>
+        <w:rPr>
+          <w:rFonts w:ascii="Times New Roman" w:eastAsia="Times New Roman" w:hAnsi="Times New Roman" w:cs="Times New Roman"/>
+          <w:i/>
+          <w:iCs/>
+        </w:rPr>
+        <w:t>DataTables</w:t>
+      </w:r>
+      <w:proofErr w:type="spellEnd"/>
       <w:r>
         <w:rPr>
           <w:rFonts w:ascii="Times New Roman" w:eastAsia="Times New Roman" w:hAnsi="Times New Roman" w:cs="Times New Roman"/>
         </w:rPr>
         <w:t xml:space="preserve">. </w:t>
       </w:r>
-      <w:hyperlink r:id="rId19" w:history="1">
-        <w:r>
-          <w:rPr>
-            <w:rFonts w:ascii="Times New Roman" w:eastAsia="Times New Roman" w:hAnsi="Times New Roman" w:cs="Times New Roman"/>
-            <w:color w:val="0000FF"/>
-            <w:u w:val="single"/>
-          </w:rPr>
-          <w:t>https://github.com/njtierney/naniar</w:t>
-        </w:r>
-      </w:hyperlink>
-    </w:p>
-    <w:p>
-      <w:pPr>
-        <w:spacing w:line="480" w:lineRule="auto"/>
-        <w:ind w:hanging="480"/>
-        <w:rPr>
-          <w:rFonts w:ascii="Times New Roman" w:eastAsia="Times New Roman" w:hAnsi="Times New Roman" w:cs="Times New Roman"/>
-        </w:rPr>
-      </w:pPr>
-      <w:r>
-        <w:rPr>
-          <w:rFonts w:ascii="Times New Roman" w:eastAsia="Times New Roman" w:hAnsi="Times New Roman" w:cs="Times New Roman"/>
-        </w:rPr>
-        <w:t xml:space="preserve">Vaidyanathan, R., </w:t>
-      </w:r>
-      <w:proofErr w:type="spellStart"/>
-      <w:r>
-        <w:rPr>
-          <w:rFonts w:ascii="Times New Roman" w:eastAsia="Times New Roman" w:hAnsi="Times New Roman" w:cs="Times New Roman"/>
-        </w:rPr>
-        <w:t>Xie</w:t>
-      </w:r>
-      <w:proofErr w:type="spellEnd"/>
-      <w:r>
-        <w:rPr>
-          <w:rFonts w:ascii="Times New Roman" w:eastAsia="Times New Roman" w:hAnsi="Times New Roman" w:cs="Times New Roman"/>
-        </w:rPr>
-        <w:t xml:space="preserve">, Y., Allaire, J. J., Cheng, J., Sievert, C., &amp; Russell, K. (2021). </w:t>
-      </w:r>
-      <w:proofErr w:type="spellStart"/>
-      <w:r>
-        <w:rPr>
-          <w:rFonts w:ascii="Times New Roman" w:eastAsia="Times New Roman" w:hAnsi="Times New Roman" w:cs="Times New Roman"/>
-          <w:i/>
-          <w:iCs/>
-        </w:rPr>
-        <w:t>htmlwidgets</w:t>
-      </w:r>
-      <w:proofErr w:type="spellEnd"/>
-      <w:r>
-        <w:rPr>
-          <w:rFonts w:ascii="Times New Roman" w:eastAsia="Times New Roman" w:hAnsi="Times New Roman" w:cs="Times New Roman"/>
-          <w:i/>
-          <w:iCs/>
-        </w:rPr>
-        <w:t>: HTML Widgets for R</w:t>
-      </w:r>
-      <w:r>
-        <w:rPr>
-          <w:rFonts w:ascii="Times New Roman" w:eastAsia="Times New Roman" w:hAnsi="Times New Roman" w:cs="Times New Roman"/>
-        </w:rPr>
-        <w:t xml:space="preserve">. </w:t>
-      </w:r>
-      <w:hyperlink r:id="rId20" w:history="1">
-        <w:r>
-          <w:rPr>
-            <w:rFonts w:ascii="Times New Roman" w:eastAsia="Times New Roman" w:hAnsi="Times New Roman" w:cs="Times New Roman"/>
-            <w:color w:val="0000FF"/>
-            <w:u w:val="single"/>
-          </w:rPr>
-          <w:t>https://github.com/ramnathv/htmlwidgets</w:t>
-        </w:r>
-      </w:hyperlink>
-    </w:p>
-    <w:p>
-      <w:pPr>
-        <w:spacing w:line="480" w:lineRule="auto"/>
-        <w:ind w:hanging="480"/>
-        <w:rPr>
-          <w:rFonts w:ascii="Times New Roman" w:eastAsia="Times New Roman" w:hAnsi="Times New Roman" w:cs="Times New Roman"/>
-        </w:rPr>
-      </w:pPr>
-      <w:r>
-        <w:rPr>
-          <w:rFonts w:ascii="Times New Roman" w:eastAsia="Times New Roman" w:hAnsi="Times New Roman" w:cs="Times New Roman"/>
-        </w:rPr>
-        <w:t xml:space="preserve">Wickham, H. (2016). </w:t>
-      </w:r>
-      <w:r>
-        <w:rPr>
-          <w:rFonts w:ascii="Times New Roman" w:eastAsia="Times New Roman" w:hAnsi="Times New Roman" w:cs="Times New Roman"/>
-          <w:i/>
-          <w:iCs/>
-        </w:rPr>
-        <w:t>ggplot2: Elegant Graphics for Data Analysis</w:t>
-      </w:r>
-      <w:r>
-        <w:rPr>
-          <w:rFonts w:ascii="Times New Roman" w:eastAsia="Times New Roman" w:hAnsi="Times New Roman" w:cs="Times New Roman"/>
-        </w:rPr>
-        <w:t xml:space="preserve">. Springer-Verlag New York. </w:t>
-      </w:r>
-      <w:hyperlink r:id="rId21" w:history="1">
-        <w:r>
-          <w:rPr>
-            <w:rFonts w:ascii="Times New Roman" w:eastAsia="Times New Roman" w:hAnsi="Times New Roman" w:cs="Times New Roman"/>
-            <w:color w:val="0000FF"/>
-            <w:u w:val="single"/>
-          </w:rPr>
-          <w:t>https://ggplot2.tidyverse.org</w:t>
-        </w:r>
-      </w:hyperlink>
-    </w:p>
-    <w:p>
-      <w:pPr>
-        <w:spacing w:line="480" w:lineRule="auto"/>
-        <w:ind w:hanging="480"/>
-        <w:rPr>
-          <w:rFonts w:ascii="Times New Roman" w:eastAsia="Times New Roman" w:hAnsi="Times New Roman" w:cs="Times New Roman"/>
-        </w:rPr>
-      </w:pPr>
-      <w:r>
-        <w:rPr>
-          <w:rFonts w:ascii="Times New Roman" w:eastAsia="Times New Roman" w:hAnsi="Times New Roman" w:cs="Times New Roman"/>
-        </w:rPr>
-        <w:t xml:space="preserve">Wickham, H. (2019). </w:t>
-      </w:r>
-      <w:proofErr w:type="spellStart"/>
-      <w:r>
-        <w:rPr>
-          <w:rFonts w:ascii="Times New Roman" w:eastAsia="Times New Roman" w:hAnsi="Times New Roman" w:cs="Times New Roman"/>
-          <w:i/>
-          <w:iCs/>
-        </w:rPr>
-        <w:t>stringr</w:t>
-      </w:r>
-      <w:proofErr w:type="spellEnd"/>
-      <w:r>
-        <w:rPr>
-          <w:rFonts w:ascii="Times New Roman" w:eastAsia="Times New Roman" w:hAnsi="Times New Roman" w:cs="Times New Roman"/>
-          <w:i/>
-          <w:iCs/>
-        </w:rPr>
-        <w:t>: Simple, Consistent Wrappers for Common String Operations</w:t>
-      </w:r>
-      <w:r>
-        <w:rPr>
-          <w:rFonts w:ascii="Times New Roman" w:eastAsia="Times New Roman" w:hAnsi="Times New Roman" w:cs="Times New Roman"/>
-        </w:rPr>
-        <w:t xml:space="preserve">. </w:t>
-      </w:r>
-      <w:hyperlink r:id="rId22" w:history="1">
-        <w:r>
-          <w:rPr>
-            <w:rFonts w:ascii="Times New Roman" w:eastAsia="Times New Roman" w:hAnsi="Times New Roman" w:cs="Times New Roman"/>
-            <w:color w:val="0000FF"/>
-            <w:u w:val="single"/>
-          </w:rPr>
-          <w:t>https://CRAN.R-project.org/package=stringr</w:t>
-        </w:r>
-      </w:hyperlink>
-    </w:p>
-    <w:p>
-      <w:pPr>
-        <w:spacing w:line="480" w:lineRule="auto"/>
-        <w:ind w:hanging="480"/>
-        <w:rPr>
-          <w:rFonts w:ascii="Times New Roman" w:eastAsia="Times New Roman" w:hAnsi="Times New Roman" w:cs="Times New Roman"/>
-        </w:rPr>
-      </w:pPr>
-      <w:r>
-        <w:rPr>
-          <w:rFonts w:ascii="Times New Roman" w:eastAsia="Times New Roman" w:hAnsi="Times New Roman" w:cs="Times New Roman"/>
-        </w:rPr>
-        <w:t xml:space="preserve">Wickham, H. (2022). </w:t>
-      </w:r>
-      <w:proofErr w:type="spellStart"/>
-      <w:r>
-        <w:rPr>
-          <w:rFonts w:ascii="Times New Roman" w:eastAsia="Times New Roman" w:hAnsi="Times New Roman" w:cs="Times New Roman"/>
-          <w:i/>
-          <w:iCs/>
-        </w:rPr>
-        <w:t>tidyverse</w:t>
-      </w:r>
-      <w:proofErr w:type="spellEnd"/>
-      <w:r>
-        <w:rPr>
-          <w:rFonts w:ascii="Times New Roman" w:eastAsia="Times New Roman" w:hAnsi="Times New Roman" w:cs="Times New Roman"/>
-          <w:i/>
-          <w:iCs/>
-        </w:rPr>
-        <w:t>: Easily Install and Load the Tidyverse</w:t>
-      </w:r>
-      <w:r>
-        <w:rPr>
-          <w:rFonts w:ascii="Times New Roman" w:eastAsia="Times New Roman" w:hAnsi="Times New Roman" w:cs="Times New Roman"/>
-        </w:rPr>
-        <w:t xml:space="preserve">. </w:t>
-      </w:r>
-      <w:hyperlink r:id="rId23" w:history="1">
-        <w:r>
-          <w:rPr>
-            <w:rFonts w:ascii="Times New Roman" w:eastAsia="Times New Roman" w:hAnsi="Times New Roman" w:cs="Times New Roman"/>
-            <w:color w:val="0000FF"/>
-            <w:u w:val="single"/>
-          </w:rPr>
-          <w:t>https://CRAN.R-project.org/package=tidyverse</w:t>
-        </w:r>
-      </w:hyperlink>
-    </w:p>
-    <w:p>
-      <w:pPr>
-        <w:spacing w:line="480" w:lineRule="auto"/>
-        <w:ind w:hanging="480"/>
-        <w:rPr>
-          <w:rFonts w:ascii="Times New Roman" w:eastAsia="Times New Roman" w:hAnsi="Times New Roman" w:cs="Times New Roman"/>
-        </w:rPr>
-      </w:pPr>
-      <w:r>
-        <w:rPr>
-          <w:rFonts w:ascii="Times New Roman" w:eastAsia="Times New Roman" w:hAnsi="Times New Roman" w:cs="Times New Roman"/>
-        </w:rPr>
-        <w:t xml:space="preserve">Wickham, H., François, R., Henry, L., &amp; Müller, K. (2022). </w:t>
-      </w:r>
-      <w:proofErr w:type="spellStart"/>
-      <w:r>
-        <w:rPr>
-          <w:rFonts w:ascii="Times New Roman" w:eastAsia="Times New Roman" w:hAnsi="Times New Roman" w:cs="Times New Roman"/>
-          <w:i/>
-          <w:iCs/>
-        </w:rPr>
-        <w:t>dplyr</w:t>
-      </w:r>
-      <w:proofErr w:type="spellEnd"/>
-      <w:r>
-        <w:rPr>
-          <w:rFonts w:ascii="Times New Roman" w:eastAsia="Times New Roman" w:hAnsi="Times New Roman" w:cs="Times New Roman"/>
-          <w:i/>
-          <w:iCs/>
-        </w:rPr>
-        <w:t>: A Grammar of Data Manipulation</w:t>
-      </w:r>
-      <w:r>
-        <w:rPr>
-          <w:rFonts w:ascii="Times New Roman" w:eastAsia="Times New Roman" w:hAnsi="Times New Roman" w:cs="Times New Roman"/>
-        </w:rPr>
-        <w:t xml:space="preserve">. </w:t>
-      </w:r>
-      <w:hyperlink r:id="rId24" w:history="1">
-        <w:r>
-          <w:rPr>
-            <w:rFonts w:ascii="Times New Roman" w:eastAsia="Times New Roman" w:hAnsi="Times New Roman" w:cs="Times New Roman"/>
-            <w:color w:val="0000FF"/>
-            <w:u w:val="single"/>
-          </w:rPr>
-          <w:t>https://CRAN.R-project.org/package=dplyr</w:t>
-        </w:r>
-      </w:hyperlink>
-    </w:p>
-    <w:p>
-      <w:pPr>
-        <w:spacing w:line="480" w:lineRule="auto"/>
-        <w:ind w:hanging="480"/>
-        <w:rPr>
-          <w:rFonts w:ascii="Times New Roman" w:eastAsia="Times New Roman" w:hAnsi="Times New Roman" w:cs="Times New Roman"/>
-        </w:rPr>
-      </w:pPr>
-      <w:r>
-        <w:rPr>
-          <w:rFonts w:ascii="Times New Roman" w:eastAsia="Times New Roman" w:hAnsi="Times New Roman" w:cs="Times New Roman"/>
-        </w:rPr>
-        <w:lastRenderedPageBreak/>
-        <w:t xml:space="preserve">Wickham, H., &amp; </w:t>
-      </w:r>
-      <w:proofErr w:type="spellStart"/>
-      <w:r>
-        <w:rPr>
-          <w:rFonts w:ascii="Times New Roman" w:eastAsia="Times New Roman" w:hAnsi="Times New Roman" w:cs="Times New Roman"/>
-        </w:rPr>
-        <w:t>Girlich</w:t>
-      </w:r>
-      <w:proofErr w:type="spellEnd"/>
-      <w:r>
-        <w:rPr>
-          <w:rFonts w:ascii="Times New Roman" w:eastAsia="Times New Roman" w:hAnsi="Times New Roman" w:cs="Times New Roman"/>
-        </w:rPr>
-        <w:t xml:space="preserve">, M. (2022). </w:t>
-      </w:r>
-      <w:proofErr w:type="spellStart"/>
-      <w:r>
-        <w:rPr>
-          <w:rFonts w:ascii="Times New Roman" w:eastAsia="Times New Roman" w:hAnsi="Times New Roman" w:cs="Times New Roman"/>
-          <w:i/>
-          <w:iCs/>
-        </w:rPr>
-        <w:t>tidyr</w:t>
-      </w:r>
-      <w:proofErr w:type="spellEnd"/>
-      <w:r>
-        <w:rPr>
-          <w:rFonts w:ascii="Times New Roman" w:eastAsia="Times New Roman" w:hAnsi="Times New Roman" w:cs="Times New Roman"/>
-          <w:i/>
-          <w:iCs/>
-        </w:rPr>
-        <w:t>: Tidy Messy Data</w:t>
-      </w:r>
-      <w:r>
-        <w:rPr>
-          <w:rFonts w:ascii="Times New Roman" w:eastAsia="Times New Roman" w:hAnsi="Times New Roman" w:cs="Times New Roman"/>
-        </w:rPr>
-        <w:t xml:space="preserve">. </w:t>
-      </w:r>
-      <w:hyperlink r:id="rId25" w:history="1">
-        <w:r>
-          <w:rPr>
-            <w:rFonts w:ascii="Times New Roman" w:eastAsia="Times New Roman" w:hAnsi="Times New Roman" w:cs="Times New Roman"/>
-            <w:color w:val="0000FF"/>
-            <w:u w:val="single"/>
-          </w:rPr>
-          <w:t>https://CRAN.R-project.org/package=tidyr</w:t>
-        </w:r>
-      </w:hyperlink>
-    </w:p>
-    <w:p>
-      <w:pPr>
-        <w:spacing w:line="480" w:lineRule="auto"/>
-        <w:ind w:hanging="480"/>
-        <w:rPr>
-          <w:rFonts w:ascii="Times New Roman" w:eastAsia="Times New Roman" w:hAnsi="Times New Roman" w:cs="Times New Roman"/>
-        </w:rPr>
-      </w:pPr>
-      <w:r>
-        <w:rPr>
-          <w:rFonts w:ascii="Times New Roman" w:eastAsia="Times New Roman" w:hAnsi="Times New Roman" w:cs="Times New Roman"/>
-        </w:rPr>
-        <w:t xml:space="preserve">Wickham, H., Hester, J., &amp; Bryan, J. (2022). </w:t>
-      </w:r>
-      <w:proofErr w:type="spellStart"/>
-      <w:r>
-        <w:rPr>
-          <w:rFonts w:ascii="Times New Roman" w:eastAsia="Times New Roman" w:hAnsi="Times New Roman" w:cs="Times New Roman"/>
-          <w:i/>
-          <w:iCs/>
-        </w:rPr>
-        <w:t>readr</w:t>
-      </w:r>
-      <w:proofErr w:type="spellEnd"/>
-      <w:r>
-        <w:rPr>
-          <w:rFonts w:ascii="Times New Roman" w:eastAsia="Times New Roman" w:hAnsi="Times New Roman" w:cs="Times New Roman"/>
-          <w:i/>
-          <w:iCs/>
-        </w:rPr>
-        <w:t>: Read Rectangular Text Data</w:t>
-      </w:r>
-      <w:r>
-        <w:rPr>
-          <w:rFonts w:ascii="Times New Roman" w:eastAsia="Times New Roman" w:hAnsi="Times New Roman" w:cs="Times New Roman"/>
-        </w:rPr>
-        <w:t xml:space="preserve">. </w:t>
-      </w:r>
-      <w:hyperlink r:id="rId26" w:history="1">
-        <w:r>
-          <w:rPr>
-            <w:rFonts w:ascii="Times New Roman" w:eastAsia="Times New Roman" w:hAnsi="Times New Roman" w:cs="Times New Roman"/>
-            <w:color w:val="0000FF"/>
-            <w:u w:val="single"/>
-          </w:rPr>
-          <w:t>https://CRAN.R-project.org/package=readr</w:t>
-        </w:r>
-      </w:hyperlink>
-    </w:p>
-    <w:p>
-      <w:pPr>
-        <w:spacing w:line="480" w:lineRule="auto"/>
-        <w:ind w:hanging="480"/>
-        <w:rPr>
-          <w:rFonts w:ascii="Times New Roman" w:eastAsia="Times New Roman" w:hAnsi="Times New Roman" w:cs="Times New Roman"/>
-        </w:rPr>
-      </w:pPr>
-      <w:proofErr w:type="spellStart"/>
-      <w:r>
-        <w:rPr>
-          <w:rFonts w:ascii="Times New Roman" w:eastAsia="Times New Roman" w:hAnsi="Times New Roman" w:cs="Times New Roman"/>
-        </w:rPr>
-        <w:t>Xie</w:t>
-      </w:r>
-      <w:proofErr w:type="spellEnd"/>
-      <w:r>
-        <w:rPr>
-          <w:rFonts w:ascii="Times New Roman" w:eastAsia="Times New Roman" w:hAnsi="Times New Roman" w:cs="Times New Roman"/>
-        </w:rPr>
-        <w:t xml:space="preserve">, Y., Cheng, J., &amp; Tan, X. (2022). </w:t>
-      </w:r>
-      <w:r>
-        <w:rPr>
-          <w:rFonts w:ascii="Times New Roman" w:eastAsia="Times New Roman" w:hAnsi="Times New Roman" w:cs="Times New Roman"/>
-          <w:i/>
-          <w:iCs/>
-        </w:rPr>
-        <w:t xml:space="preserve">DT: A Wrapper of the JavaScript Library </w:t>
-      </w:r>
-      <w:proofErr w:type="spellStart"/>
-      <w:r>
-        <w:rPr>
-          <w:rFonts w:ascii="Times New Roman" w:eastAsia="Times New Roman" w:hAnsi="Times New Roman" w:cs="Times New Roman"/>
-          <w:i/>
-          <w:iCs/>
-        </w:rPr>
-        <w:t>DataTables</w:t>
-      </w:r>
-      <w:proofErr w:type="spellEnd"/>
-      <w:r>
-        <w:rPr>
-          <w:rFonts w:ascii="Times New Roman" w:eastAsia="Times New Roman" w:hAnsi="Times New Roman" w:cs="Times New Roman"/>
-        </w:rPr>
-        <w:t xml:space="preserve">. </w:t>
-      </w:r>
-      <w:hyperlink r:id="rId27" w:history="1">
+      <w:hyperlink r:id="rId28" w:history="1">
         <w:r>
           <w:rPr>
             <w:rFonts w:ascii="Times New Roman" w:eastAsia="Times New Roman" w:hAnsi="Times New Roman" w:cs="Times New Roman"/>
@@ -1895,12 +1910,21 @@
     <w:name w:val="Hyperlink"/>
     <w:basedOn w:val="DefaultParagraphFont"/>
     <w:uiPriority w:val="99"/>
-    <w:semiHidden/>
     <w:unhideWhenUsed/>
     <w:rsid w:val="00C85D72"/>
     <w:rPr>
       <w:color w:val="0000FF"/>
       <w:u w:val="single"/>
+    </w:rPr>
+  </w:style>
+  <w:style w:type="character" w:styleId="UnresolvedMention">
+    <w:name w:val="Unresolved Mention"/>
+    <w:basedOn w:val="DefaultParagraphFont"/>
+    <w:uiPriority w:val="99"/>
+    <w:rsid w:val="00CB4003"/>
+    <w:rPr>
+      <w:color w:val="605E5C"/>
+      <w:shd w:val="clear" w:color="auto" w:fill="E1DFDD"/>
     </w:rPr>
   </w:style>
 </w:styles>

</xml_diff>